<commit_message>
feat: a test that verifies that the unique identifier property of the blog posts is named id
</commit_message>
<xml_diff>
--- a/blog app.docx
+++ b/blog app.docx
@@ -100,27 +100,7 @@
           <w:sz w:val="21"/>
           <w:szCs w:val="21"/>
         </w:rPr>
-        <w:t xml:space="preserve">"NODE_ENV=development </w:t>
-      </w:r>
-      <w:proofErr w:type="spellStart"/>
-      <w:r>
-        <w:rPr>
-          <w:rFonts w:ascii="Consolas" w:eastAsia="Times New Roman" w:hAnsi="Consolas" w:cs="Times New Roman"/>
-          <w:color w:val="CE9178"/>
-          <w:sz w:val="21"/>
-          <w:szCs w:val="21"/>
-        </w:rPr>
-        <w:t>nodemon</w:t>
-      </w:r>
-      <w:proofErr w:type="spellEnd"/>
-      <w:r>
-        <w:rPr>
-          <w:rFonts w:ascii="Consolas" w:eastAsia="Times New Roman" w:hAnsi="Consolas" w:cs="Times New Roman"/>
-          <w:color w:val="CE9178"/>
-          <w:sz w:val="21"/>
-          <w:szCs w:val="21"/>
-        </w:rPr>
-        <w:t xml:space="preserve"> index.js"</w:t>
+        <w:t>"NODE_ENV=development nodemon index.js"</w:t>
       </w:r>
       <w:r>
         <w:rPr>
@@ -177,59 +157,13 @@
           <w:sz w:val="21"/>
           <w:szCs w:val="21"/>
         </w:rPr>
-        <w:t>"NODE_ENV=test jest --verbose --</w:t>
-      </w:r>
-      <w:proofErr w:type="spellStart"/>
-      <w:r>
-        <w:rPr>
-          <w:rFonts w:ascii="Consolas" w:eastAsia="Times New Roman" w:hAnsi="Consolas" w:cs="Times New Roman"/>
-          <w:color w:val="CE9178"/>
-          <w:sz w:val="21"/>
-          <w:szCs w:val="21"/>
-        </w:rPr>
-        <w:t>runInBand</w:t>
-      </w:r>
-      <w:proofErr w:type="spellEnd"/>
-      <w:r>
-        <w:rPr>
-          <w:rFonts w:ascii="Consolas" w:eastAsia="Times New Roman" w:hAnsi="Consolas" w:cs="Times New Roman"/>
-          <w:color w:val="CE9178"/>
-          <w:sz w:val="21"/>
-          <w:szCs w:val="21"/>
-        </w:rPr>
-        <w:t>"</w:t>
+        <w:t>"NODE_ENV=test jest --verbose --runInBand"</w:t>
       </w:r>
     </w:p>
     <w:p/>
     <w:p>
       <w:r>
-        <w:t xml:space="preserve">First of all we changed the scrips file from the </w:t>
-      </w:r>
-      <w:proofErr w:type="spellStart"/>
-      <w:proofErr w:type="gramStart"/>
-      <w:r>
-        <w:t>package.json</w:t>
-      </w:r>
-      <w:proofErr w:type="spellEnd"/>
-      <w:proofErr w:type="gramEnd"/>
-      <w:r>
-        <w:t xml:space="preserve"> .we changed the </w:t>
-      </w:r>
-      <w:proofErr w:type="spellStart"/>
-      <w:r>
-        <w:t>start,dev</w:t>
-      </w:r>
-      <w:proofErr w:type="spellEnd"/>
-      <w:r>
-        <w:t xml:space="preserve"> and test adding –verbose –</w:t>
-      </w:r>
-      <w:proofErr w:type="spellStart"/>
-      <w:r>
-        <w:t>runInBand</w:t>
-      </w:r>
-      <w:proofErr w:type="spellEnd"/>
-      <w:r>
-        <w:t xml:space="preserve"> where the execution of the test takes places one after another.</w:t>
+        <w:t>First of all we changed the scrips file from the package.json .we changed the start,dev and test adding –verbose –runInBand where the execution of the test takes places one after another.</w:t>
       </w:r>
     </w:p>
     <w:p>
@@ -242,73 +176,15 @@
       <w:r>
         <w:t>(</w:t>
       </w:r>
-      <w:proofErr w:type="spellStart"/>
-      <w:r>
-        <w:t>npm</w:t>
-      </w:r>
-      <w:proofErr w:type="spellEnd"/>
-      <w:r>
-        <w:t xml:space="preserve"> </w:t>
-      </w:r>
-      <w:proofErr w:type="gramStart"/>
-      <w:r>
-        <w:t>install  --</w:t>
-      </w:r>
-      <w:proofErr w:type="gramEnd"/>
-      <w:r>
-        <w:t>save-dev cross-env</w:t>
-      </w:r>
-      <w:r>
-        <w:t xml:space="preserve"> )=&gt; because the NODE_ENV scrips we write might not be working in the windows there fore install </w:t>
-      </w:r>
-      <w:proofErr w:type="spellStart"/>
-      <w:r>
-        <w:t>npm</w:t>
-      </w:r>
-      <w:proofErr w:type="spellEnd"/>
-      <w:r>
-        <w:t xml:space="preserve"> install –save-dev </w:t>
-      </w:r>
-      <w:proofErr w:type="spellStart"/>
-      <w:r>
-        <w:t>cross_env</w:t>
-      </w:r>
-      <w:proofErr w:type="spellEnd"/>
-      <w:r>
-        <w:t xml:space="preserve"> and make sure to change it in the scrips. Also make sure that installed cross-env is not installed in the dev dependency. Run the command </w:t>
-      </w:r>
-      <w:proofErr w:type="spellStart"/>
-      <w:r>
-        <w:t>npm</w:t>
-      </w:r>
-      <w:proofErr w:type="spellEnd"/>
-      <w:r>
-        <w:t xml:space="preserve"> I cross-env -P </w:t>
-      </w:r>
-      <w:r>
-        <w:t xml:space="preserve">and move it to dev </w:t>
-      </w:r>
-      <w:proofErr w:type="spellStart"/>
-      <w:r>
-        <w:t>dependency.the</w:t>
-      </w:r>
-      <w:proofErr w:type="spellEnd"/>
-      <w:r>
-        <w:t xml:space="preserve"> database configuration file is in the .config files of </w:t>
-      </w:r>
-      <w:proofErr w:type="gramStart"/>
-      <w:r>
-        <w:t>utils .</w:t>
-      </w:r>
-      <w:proofErr w:type="gramEnd"/>
-      <w:r>
-        <w:t xml:space="preserve"> change the MONGO_URI format into the ternary </w:t>
-      </w:r>
-      <w:proofErr w:type="gramStart"/>
-      <w:r>
-        <w:t>operation .</w:t>
-      </w:r>
-      <w:proofErr w:type="gramEnd"/>
+      <w:r>
+        <w:t>npm install  --save-dev cross-env</w:t>
+      </w:r>
+      <w:r>
+        <w:t xml:space="preserve"> )=&gt; because the NODE_ENV scrips we write might not be working in the windows there fore install npm install –save-dev cross_env and make sure to change it in the scrips. Also make sure that installed cross-env is not installed in the dev dependency. Run the command npm I cross-env -P </w:t>
+      </w:r>
+      <w:r>
+        <w:t>and move it to dev dependency.the database configuration file is in the .config files of utils . change the MONGO_URI format into the ternary operation .</w:t>
+      </w:r>
       <w:r>
         <w:rPr>
           <w:rFonts w:ascii="Consolas" w:hAnsi="Consolas"/>
@@ -375,38 +251,7 @@
           <w:sz w:val="21"/>
           <w:szCs w:val="21"/>
         </w:rPr>
-        <w:t xml:space="preserve">  </w:t>
-      </w:r>
-      <w:proofErr w:type="spellStart"/>
-      <w:proofErr w:type="gramStart"/>
-      <w:r>
-        <w:rPr>
-          <w:rFonts w:ascii="Consolas" w:eastAsia="Times New Roman" w:hAnsi="Consolas" w:cs="Times New Roman"/>
-          <w:color w:val="D4D4D4"/>
-          <w:sz w:val="21"/>
-          <w:szCs w:val="21"/>
-        </w:rPr>
-        <w:t>process.env.NODE</w:t>
-      </w:r>
-      <w:proofErr w:type="gramEnd"/>
-      <w:r>
-        <w:rPr>
-          <w:rFonts w:ascii="Consolas" w:eastAsia="Times New Roman" w:hAnsi="Consolas" w:cs="Times New Roman"/>
-          <w:color w:val="D4D4D4"/>
-          <w:sz w:val="21"/>
-          <w:szCs w:val="21"/>
-        </w:rPr>
-        <w:t>_ENV</w:t>
-      </w:r>
-      <w:proofErr w:type="spellEnd"/>
-      <w:r>
-        <w:rPr>
-          <w:rFonts w:ascii="Consolas" w:eastAsia="Times New Roman" w:hAnsi="Consolas" w:cs="Times New Roman"/>
-          <w:color w:val="D4D4D4"/>
-          <w:sz w:val="21"/>
-          <w:szCs w:val="21"/>
-        </w:rPr>
-        <w:t xml:space="preserve"> === </w:t>
+        <w:t xml:space="preserve">  process.env.NODE_ENV === </w:t>
       </w:r>
       <w:r>
         <w:rPr>
@@ -436,19 +281,8 @@
           <w:sz w:val="21"/>
           <w:szCs w:val="21"/>
         </w:rPr>
-        <w:t xml:space="preserve">    ? </w:t>
-      </w:r>
-      <w:proofErr w:type="spellStart"/>
-      <w:r>
-        <w:rPr>
-          <w:rFonts w:ascii="Consolas" w:eastAsia="Times New Roman" w:hAnsi="Consolas" w:cs="Times New Roman"/>
-          <w:color w:val="D4D4D4"/>
-          <w:sz w:val="21"/>
-          <w:szCs w:val="21"/>
-        </w:rPr>
-        <w:t>process.env.TEST_MONGODB_URI</w:t>
-      </w:r>
-      <w:proofErr w:type="spellEnd"/>
+        <w:t>    ? process.env.TEST_MONGODB_URI</w:t>
+      </w:r>
     </w:p>
     <w:p>
       <w:pPr>
@@ -468,38 +302,7 @@
           <w:sz w:val="21"/>
           <w:szCs w:val="21"/>
         </w:rPr>
-        <w:t xml:space="preserve">    : </w:t>
-      </w:r>
-      <w:proofErr w:type="spellStart"/>
-      <w:proofErr w:type="gramStart"/>
-      <w:r>
-        <w:rPr>
-          <w:rFonts w:ascii="Consolas" w:eastAsia="Times New Roman" w:hAnsi="Consolas" w:cs="Times New Roman"/>
-          <w:color w:val="D4D4D4"/>
-          <w:sz w:val="21"/>
-          <w:szCs w:val="21"/>
-        </w:rPr>
-        <w:t>process.env.MONGODB</w:t>
-      </w:r>
-      <w:proofErr w:type="gramEnd"/>
-      <w:r>
-        <w:rPr>
-          <w:rFonts w:ascii="Consolas" w:eastAsia="Times New Roman" w:hAnsi="Consolas" w:cs="Times New Roman"/>
-          <w:color w:val="D4D4D4"/>
-          <w:sz w:val="21"/>
-          <w:szCs w:val="21"/>
-        </w:rPr>
-        <w:t>_URI</w:t>
-      </w:r>
-      <w:proofErr w:type="spellEnd"/>
-      <w:r>
-        <w:rPr>
-          <w:rFonts w:ascii="Consolas" w:eastAsia="Times New Roman" w:hAnsi="Consolas" w:cs="Times New Roman"/>
-          <w:color w:val="D4D4D4"/>
-          <w:sz w:val="21"/>
-          <w:szCs w:val="21"/>
-        </w:rPr>
-        <w:t>;</w:t>
+        <w:t>    : process.env.MONGODB_URI;</w:t>
       </w:r>
     </w:p>
     <w:p>
@@ -508,61 +311,27 @@
       </w:r>
     </w:p>
     <w:p>
-      <w:proofErr w:type="spellStart"/>
-      <w:r>
-        <w:t>npm</w:t>
-      </w:r>
-      <w:proofErr w:type="spellEnd"/>
-      <w:r>
-        <w:t xml:space="preserve"> install --save-dev </w:t>
-      </w:r>
-      <w:proofErr w:type="spellStart"/>
-      <w:proofErr w:type="gramStart"/>
-      <w:r>
-        <w:t>supertest</w:t>
-      </w:r>
-      <w:proofErr w:type="spellEnd"/>
-      <w:r>
-        <w:t xml:space="preserve"> .</w:t>
-      </w:r>
-      <w:proofErr w:type="gramEnd"/>
-      <w:r>
-        <w:t xml:space="preserve"> </w:t>
-      </w:r>
-      <w:proofErr w:type="spellStart"/>
-      <w:r>
-        <w:t>Insatllation</w:t>
-      </w:r>
-      <w:proofErr w:type="spellEnd"/>
-      <w:r>
-        <w:t xml:space="preserve"> of the super test to make sure that we can run all the test cases even without running the </w:t>
-      </w:r>
-      <w:proofErr w:type="spellStart"/>
-      <w:r>
-        <w:t>npm</w:t>
-      </w:r>
-      <w:proofErr w:type="spellEnd"/>
-      <w:r>
-        <w:t xml:space="preserve"> run dev</w:t>
-      </w:r>
-      <w:proofErr w:type="gramStart"/>
-      <w:r>
-        <w:t xml:space="preserve"> .</w:t>
-      </w:r>
-      <w:r>
-        <w:t>.</w:t>
-      </w:r>
-      <w:proofErr w:type="gramEnd"/>
-      <w:r>
-        <w:t xml:space="preserve"> after that add </w:t>
-      </w:r>
-      <w:proofErr w:type="spellStart"/>
-      <w:r>
-        <w:t>anpther</w:t>
-      </w:r>
-      <w:proofErr w:type="spellEnd"/>
-      <w:r>
-        <w:t xml:space="preserve"> test case condition in the test file and make the test to get run and passed .</w:t>
+      <w:r>
+        <w:t>npm install --save-dev supertest</w:t>
+      </w:r>
+      <w:r>
+        <w:t xml:space="preserve"> . Insatllation of the super test to make sure that we can run all the test cases even without running the npm run dev .</w:t>
+      </w:r>
+      <w:r>
+        <w:t>. after that add anpther test case condition in the test file and make the test to get run and passed .</w:t>
+      </w:r>
+    </w:p>
+    <w:p>
+      <w:r>
+        <w:t>made the datas with initialBlog list and added the datas .added few more test cases and made it passed.</w:t>
+      </w:r>
+    </w:p>
+    <w:p>
+      <w:r>
+        <w:t>Added the sync property in the blogrouter.post and get instead of the promises.</w:t>
+      </w:r>
+      <w:r>
+        <w:t xml:space="preserve"> After .then function added the await function</w:t>
       </w:r>
     </w:p>
     <w:sectPr>

</xml_diff>

<commit_message>
feat : created user.js file in the model
</commit_message>
<xml_diff>
--- a/blog app.docx
+++ b/blog app.docx
@@ -332,6 +332,22 @@
       </w:r>
       <w:r>
         <w:t xml:space="preserve"> After .then function added the await function</w:t>
+      </w:r>
+    </w:p>
+    <w:p/>
+    <w:p/>
+    <w:p/>
+    <w:p/>
+    <w:p>
+      <w:r>
+        <w:t>Installation of jsonwebtoken : npm install jsonwebtoken</w:t>
+      </w:r>
+    </w:p>
+    <w:p/>
+    <w:p/>
+    <w:p>
+      <w:r>
+        <w:t>Make a file named user.js and copy the code from the study materials.</w:t>
       </w:r>
     </w:p>
     <w:sectPr>

</xml_diff>

<commit_message>
feat : creating the bloschema using the refrence of the user model
</commit_message>
<xml_diff>
--- a/blog app.docx
+++ b/blog app.docx
@@ -347,7 +347,11 @@
     <w:p/>
     <w:p>
       <w:r>
+        <w:lastRenderedPageBreak/>
         <w:t>Make a file named user.js and copy the code from the study materials.</w:t>
+      </w:r>
+      <w:r>
+        <w:t>hashing is the one way where data can be encrypted but it’s a one way . datas that has been encrypted cannot be decrypted back.</w:t>
       </w:r>
     </w:p>
     <w:sectPr>

</xml_diff>

<commit_message>
prod: installation of bycrypt to create the one way hash
</commit_message>
<xml_diff>
--- a/blog app.docx
+++ b/blog app.docx
@@ -340,18 +340,60 @@
     <w:p/>
     <w:p>
       <w:r>
-        <w:t>Installation of jsonwebtoken : npm install jsonwebtoken</w:t>
-      </w:r>
+        <w:t xml:space="preserve">Installation of jsonwebtoken : </w:t>
+      </w:r>
+      <w:proofErr w:type="spellStart"/>
+      <w:r>
+        <w:t>npm</w:t>
+      </w:r>
+      <w:proofErr w:type="spellEnd"/>
+      <w:r>
+        <w:t xml:space="preserve"> install </w:t>
+      </w:r>
+      <w:proofErr w:type="spellStart"/>
+      <w:r>
+        <w:t>jsonwebtoken</w:t>
+      </w:r>
+      <w:proofErr w:type="spellEnd"/>
     </w:p>
     <w:p/>
     <w:p/>
     <w:p>
       <w:r>
         <w:lastRenderedPageBreak/>
-        <w:t>Make a file named user.js and copy the code from the study materials.</w:t>
-      </w:r>
-      <w:r>
-        <w:t>hashing is the one way where data can be encrypted but it’s a one way . datas that has been encrypted cannot be decrypted back.</w:t>
+        <w:t xml:space="preserve">Make a file named user.js and copy the code from the study </w:t>
+      </w:r>
+      <w:proofErr w:type="spellStart"/>
+      <w:r>
+        <w:t>materials.</w:t>
+      </w:r>
+      <w:r>
+        <w:t>hashing</w:t>
+      </w:r>
+      <w:proofErr w:type="spellEnd"/>
+      <w:r>
+        <w:t xml:space="preserve"> is the one way where data can be encrypted but it’s a one way . </w:t>
+      </w:r>
+      <w:proofErr w:type="spellStart"/>
+      <w:r>
+        <w:t>datas</w:t>
+      </w:r>
+      <w:proofErr w:type="spellEnd"/>
+      <w:r>
+        <w:t xml:space="preserve"> that has been encrypted cannot be decrypted back.</w:t>
+      </w:r>
+    </w:p>
+    <w:p>
+      <w:r>
+        <w:t xml:space="preserve">In the blog.js set the reference of the user for setting the </w:t>
+      </w:r>
+      <w:proofErr w:type="spellStart"/>
+      <w:r>
+        <w:t>scema</w:t>
+      </w:r>
+      <w:proofErr w:type="spellEnd"/>
+      <w:r>
+        <w:t xml:space="preserve"> .</w:t>
       </w:r>
     </w:p>
     <w:sectPr>

</xml_diff>

<commit_message>
feat : added user.js codes from the study materials that has the post methods in it
</commit_message>
<xml_diff>
--- a/blog app.docx
+++ b/blog app.docx
@@ -340,60 +340,28 @@
     <w:p/>
     <w:p>
       <w:r>
-        <w:t xml:space="preserve">Installation of jsonwebtoken : </w:t>
-      </w:r>
-      <w:proofErr w:type="spellStart"/>
-      <w:r>
-        <w:t>npm</w:t>
-      </w:r>
-      <w:proofErr w:type="spellEnd"/>
-      <w:r>
-        <w:t xml:space="preserve"> install </w:t>
-      </w:r>
-      <w:proofErr w:type="spellStart"/>
-      <w:r>
-        <w:t>jsonwebtoken</w:t>
-      </w:r>
-      <w:proofErr w:type="spellEnd"/>
+        <w:t>Installation of jsonwebtoken : npm install jsonwebtoken</w:t>
+      </w:r>
     </w:p>
     <w:p/>
     <w:p/>
     <w:p>
       <w:r>
         <w:lastRenderedPageBreak/>
-        <w:t xml:space="preserve">Make a file named user.js and copy the code from the study </w:t>
-      </w:r>
-      <w:proofErr w:type="spellStart"/>
-      <w:r>
-        <w:t>materials.</w:t>
-      </w:r>
-      <w:r>
-        <w:t>hashing</w:t>
-      </w:r>
-      <w:proofErr w:type="spellEnd"/>
-      <w:r>
-        <w:t xml:space="preserve"> is the one way where data can be encrypted but it’s a one way . </w:t>
-      </w:r>
-      <w:proofErr w:type="spellStart"/>
-      <w:r>
-        <w:t>datas</w:t>
-      </w:r>
-      <w:proofErr w:type="spellEnd"/>
-      <w:r>
-        <w:t xml:space="preserve"> that has been encrypted cannot be decrypted back.</w:t>
-      </w:r>
-    </w:p>
-    <w:p>
-      <w:r>
-        <w:t xml:space="preserve">In the blog.js set the reference of the user for setting the </w:t>
-      </w:r>
-      <w:proofErr w:type="spellStart"/>
-      <w:r>
-        <w:t>scema</w:t>
-      </w:r>
-      <w:proofErr w:type="spellEnd"/>
-      <w:r>
-        <w:t xml:space="preserve"> .</w:t>
+        <w:t>Make a file named user.js and copy the code from the study materials.</w:t>
+      </w:r>
+      <w:r>
+        <w:t>hashing is the one way where data can be encrypted but it’s a one way . datas that has been encrypted cannot be decrypted back.</w:t>
+      </w:r>
+    </w:p>
+    <w:p>
+      <w:r>
+        <w:t>In the blog.js set the reference of the user for setting the scema .</w:t>
+      </w:r>
+    </w:p>
+    <w:p>
+      <w:r>
+        <w:t>Then install the bycrypt to create one way hash. Npm install bycrypt is the command . make a file name users.js in the controller and import it in the app.js file.</w:t>
       </w:r>
     </w:p>
     <w:sectPr>

</xml_diff>

<commit_message>
feat : added  a file named test helper .js in the test file and wrote codes
</commit_message>
<xml_diff>
--- a/blog app.docx
+++ b/blog app.docx
@@ -340,28 +340,92 @@
     <w:p/>
     <w:p>
       <w:r>
-        <w:t>Installation of jsonwebtoken : npm install jsonwebtoken</w:t>
-      </w:r>
+        <w:t xml:space="preserve">Installation of jsonwebtoken : </w:t>
+      </w:r>
+      <w:proofErr w:type="spellStart"/>
+      <w:r>
+        <w:t>npm</w:t>
+      </w:r>
+      <w:proofErr w:type="spellEnd"/>
+      <w:r>
+        <w:t xml:space="preserve"> install </w:t>
+      </w:r>
+      <w:proofErr w:type="spellStart"/>
+      <w:r>
+        <w:t>jsonwebtoken</w:t>
+      </w:r>
+      <w:proofErr w:type="spellEnd"/>
     </w:p>
     <w:p/>
     <w:p/>
     <w:p>
       <w:r>
         <w:lastRenderedPageBreak/>
-        <w:t>Make a file named user.js and copy the code from the study materials.</w:t>
-      </w:r>
-      <w:r>
-        <w:t>hashing is the one way where data can be encrypted but it’s a one way . datas that has been encrypted cannot be decrypted back.</w:t>
-      </w:r>
-    </w:p>
-    <w:p>
-      <w:r>
-        <w:t>In the blog.js set the reference of the user for setting the scema .</w:t>
-      </w:r>
-    </w:p>
-    <w:p>
-      <w:r>
-        <w:t>Then install the bycrypt to create one way hash. Npm install bycrypt is the command . make a file name users.js in the controller and import it in the app.js file.</w:t>
+        <w:t xml:space="preserve">Make a file named user.js and copy the code from the study </w:t>
+      </w:r>
+      <w:proofErr w:type="spellStart"/>
+      <w:r>
+        <w:t>materials.</w:t>
+      </w:r>
+      <w:r>
+        <w:t>hashing</w:t>
+      </w:r>
+      <w:proofErr w:type="spellEnd"/>
+      <w:r>
+        <w:t xml:space="preserve"> is the one way where data can be encrypted but it’s a one way . </w:t>
+      </w:r>
+      <w:proofErr w:type="spellStart"/>
+      <w:r>
+        <w:t>datas</w:t>
+      </w:r>
+      <w:proofErr w:type="spellEnd"/>
+      <w:r>
+        <w:t xml:space="preserve"> that has been encrypted cannot be decrypted back.</w:t>
+      </w:r>
+    </w:p>
+    <w:p>
+      <w:r>
+        <w:t xml:space="preserve">In the blog.js set the reference of the user for setting the </w:t>
+      </w:r>
+      <w:proofErr w:type="spellStart"/>
+      <w:r>
+        <w:t>scema</w:t>
+      </w:r>
+      <w:proofErr w:type="spellEnd"/>
+      <w:r>
+        <w:t xml:space="preserve"> .</w:t>
+      </w:r>
+    </w:p>
+    <w:p>
+      <w:r>
+        <w:t xml:space="preserve">Then install the </w:t>
+      </w:r>
+      <w:proofErr w:type="spellStart"/>
+      <w:r>
+        <w:t>bycrypt</w:t>
+      </w:r>
+      <w:proofErr w:type="spellEnd"/>
+      <w:r>
+        <w:t xml:space="preserve"> to create one way hash. </w:t>
+      </w:r>
+      <w:proofErr w:type="spellStart"/>
+      <w:r>
+        <w:t>Npm</w:t>
+      </w:r>
+      <w:proofErr w:type="spellEnd"/>
+      <w:r>
+        <w:t xml:space="preserve"> install </w:t>
+      </w:r>
+      <w:proofErr w:type="spellStart"/>
+      <w:r>
+        <w:t>bycrypt</w:t>
+      </w:r>
+      <w:proofErr w:type="spellEnd"/>
+      <w:r>
+        <w:t xml:space="preserve"> is the command . make a file name users.js in the controller and import it in the app.js file.</w:t>
+      </w:r>
+      <w:r>
+        <w:t xml:space="preserve"> Copy the code of users.js from the study materials and export it .</w:t>
       </w:r>
     </w:p>
     <w:sectPr>

</xml_diff>

<commit_message>
prod: installation of jsonwebtoken
</commit_message>
<xml_diff>
--- a/blog app.docx
+++ b/blog app.docx
@@ -340,89 +340,31 @@
     <w:p/>
     <w:p>
       <w:r>
-        <w:t xml:space="preserve">Installation of jsonwebtoken : </w:t>
-      </w:r>
-      <w:proofErr w:type="spellStart"/>
-      <w:r>
-        <w:t>npm</w:t>
-      </w:r>
-      <w:proofErr w:type="spellEnd"/>
-      <w:r>
-        <w:t xml:space="preserve"> install </w:t>
-      </w:r>
-      <w:proofErr w:type="spellStart"/>
-      <w:r>
-        <w:t>jsonwebtoken</w:t>
-      </w:r>
-      <w:proofErr w:type="spellEnd"/>
+        <w:t>Installation of jsonwebtoken : npm install jsonwebtoken</w:t>
+      </w:r>
+      <w:r>
+        <w:t>. Make a file name login.js in the controller</w:t>
+      </w:r>
     </w:p>
     <w:p/>
     <w:p/>
     <w:p>
       <w:r>
         <w:lastRenderedPageBreak/>
-        <w:t xml:space="preserve">Make a file named user.js and copy the code from the study </w:t>
-      </w:r>
-      <w:proofErr w:type="spellStart"/>
-      <w:r>
-        <w:t>materials.</w:t>
-      </w:r>
-      <w:r>
-        <w:t>hashing</w:t>
-      </w:r>
-      <w:proofErr w:type="spellEnd"/>
-      <w:r>
-        <w:t xml:space="preserve"> is the one way where data can be encrypted but it’s a one way . </w:t>
-      </w:r>
-      <w:proofErr w:type="spellStart"/>
-      <w:r>
-        <w:t>datas</w:t>
-      </w:r>
-      <w:proofErr w:type="spellEnd"/>
-      <w:r>
-        <w:t xml:space="preserve"> that has been encrypted cannot be decrypted back.</w:t>
-      </w:r>
-    </w:p>
-    <w:p>
-      <w:r>
-        <w:t xml:space="preserve">In the blog.js set the reference of the user for setting the </w:t>
-      </w:r>
-      <w:proofErr w:type="spellStart"/>
-      <w:r>
-        <w:t>scema</w:t>
-      </w:r>
-      <w:proofErr w:type="spellEnd"/>
-      <w:r>
-        <w:t xml:space="preserve"> .</w:t>
-      </w:r>
-    </w:p>
-    <w:p>
-      <w:r>
-        <w:t xml:space="preserve">Then install the </w:t>
-      </w:r>
-      <w:proofErr w:type="spellStart"/>
-      <w:r>
-        <w:t>bycrypt</w:t>
-      </w:r>
-      <w:proofErr w:type="spellEnd"/>
-      <w:r>
-        <w:t xml:space="preserve"> to create one way hash. </w:t>
-      </w:r>
-      <w:proofErr w:type="spellStart"/>
-      <w:r>
-        <w:t>Npm</w:t>
-      </w:r>
-      <w:proofErr w:type="spellEnd"/>
-      <w:r>
-        <w:t xml:space="preserve"> install </w:t>
-      </w:r>
-      <w:proofErr w:type="spellStart"/>
-      <w:r>
-        <w:t>bycrypt</w:t>
-      </w:r>
-      <w:proofErr w:type="spellEnd"/>
-      <w:r>
-        <w:t xml:space="preserve"> is the command . make a file name users.js in the controller and import it in the app.js file.</w:t>
+        <w:t>Make a file named user.js and copy the code from the study materials.</w:t>
+      </w:r>
+      <w:r>
+        <w:t>hashing is the one way where data can be encrypted but it’s a one way . datas that has been encrypted cannot be decrypted back.</w:t>
+      </w:r>
+    </w:p>
+    <w:p>
+      <w:r>
+        <w:t>In the blog.js set the reference of the user for setting the scema .</w:t>
+      </w:r>
+    </w:p>
+    <w:p>
+      <w:r>
+        <w:t>Then install the bycrypt to create one way hash. Npm install bycrypt is the command . make a file name users.js in the controller and import it in the app.js file.</w:t>
       </w:r>
       <w:r>
         <w:t xml:space="preserve"> Copy the code of users.js from the study materials and export it .</w:t>

</xml_diff>

<commit_message>
freat : changes the input
</commit_message>
<xml_diff>
--- a/blog app.docx
+++ b/blog app.docx
@@ -100,7 +100,27 @@
           <w:sz w:val="21"/>
           <w:szCs w:val="21"/>
         </w:rPr>
-        <w:t>"NODE_ENV=development nodemon index.js"</w:t>
+        <w:t xml:space="preserve">"NODE_ENV=development </w:t>
+      </w:r>
+      <w:proofErr w:type="spellStart"/>
+      <w:r>
+        <w:rPr>
+          <w:rFonts w:ascii="Consolas" w:eastAsia="Times New Roman" w:hAnsi="Consolas" w:cs="Times New Roman"/>
+          <w:color w:val="CE9178"/>
+          <w:sz w:val="21"/>
+          <w:szCs w:val="21"/>
+        </w:rPr>
+        <w:t>nodemon</w:t>
+      </w:r>
+      <w:proofErr w:type="spellEnd"/>
+      <w:r>
+        <w:rPr>
+          <w:rFonts w:ascii="Consolas" w:eastAsia="Times New Roman" w:hAnsi="Consolas" w:cs="Times New Roman"/>
+          <w:color w:val="CE9178"/>
+          <w:sz w:val="21"/>
+          <w:szCs w:val="21"/>
+        </w:rPr>
+        <w:t xml:space="preserve"> index.js"</w:t>
       </w:r>
       <w:r>
         <w:rPr>
@@ -157,13 +177,57 @@
           <w:sz w:val="21"/>
           <w:szCs w:val="21"/>
         </w:rPr>
-        <w:t>"NODE_ENV=test jest --verbose --runInBand"</w:t>
+        <w:t>"NODE_ENV=test jest --verbose --</w:t>
+      </w:r>
+      <w:proofErr w:type="spellStart"/>
+      <w:r>
+        <w:rPr>
+          <w:rFonts w:ascii="Consolas" w:eastAsia="Times New Roman" w:hAnsi="Consolas" w:cs="Times New Roman"/>
+          <w:color w:val="CE9178"/>
+          <w:sz w:val="21"/>
+          <w:szCs w:val="21"/>
+        </w:rPr>
+        <w:t>runInBand</w:t>
+      </w:r>
+      <w:proofErr w:type="spellEnd"/>
+      <w:r>
+        <w:rPr>
+          <w:rFonts w:ascii="Consolas" w:eastAsia="Times New Roman" w:hAnsi="Consolas" w:cs="Times New Roman"/>
+          <w:color w:val="CE9178"/>
+          <w:sz w:val="21"/>
+          <w:szCs w:val="21"/>
+        </w:rPr>
+        <w:t>"</w:t>
       </w:r>
     </w:p>
     <w:p/>
     <w:p>
       <w:r>
-        <w:t>First of all we changed the scrips file from the package.json .we changed the start,dev and test adding –verbose –runInBand where the execution of the test takes places one after another.</w:t>
+        <w:t xml:space="preserve">First of all we changed the scrips file from the </w:t>
+      </w:r>
+      <w:proofErr w:type="spellStart"/>
+      <w:r>
+        <w:t>package.json</w:t>
+      </w:r>
+      <w:proofErr w:type="spellEnd"/>
+      <w:r>
+        <w:t xml:space="preserve"> .we changed the </w:t>
+      </w:r>
+      <w:proofErr w:type="spellStart"/>
+      <w:r>
+        <w:t>start,dev</w:t>
+      </w:r>
+      <w:proofErr w:type="spellEnd"/>
+      <w:r>
+        <w:t xml:space="preserve"> and test adding –verbose –</w:t>
+      </w:r>
+      <w:proofErr w:type="spellStart"/>
+      <w:r>
+        <w:t>runInBand</w:t>
+      </w:r>
+      <w:proofErr w:type="spellEnd"/>
+      <w:r>
+        <w:t xml:space="preserve"> where the execution of the test takes places one after another.</w:t>
       </w:r>
     </w:p>
     <w:p>
@@ -176,14 +240,59 @@
       <w:r>
         <w:t>(</w:t>
       </w:r>
-      <w:r>
-        <w:t>npm install  --save-dev cross-env</w:t>
-      </w:r>
-      <w:r>
-        <w:t xml:space="preserve"> )=&gt; because the NODE_ENV scrips we write might not be working in the windows there fore install npm install –save-dev cross_env and make sure to change it in the scrips. Also make sure that installed cross-env is not installed in the dev dependency. Run the command npm I cross-env -P </w:t>
-      </w:r>
-      <w:r>
-        <w:t>and move it to dev dependency.the database configuration file is in the .config files of utils . change the MONGO_URI format into the ternary operation .</w:t>
+      <w:proofErr w:type="spellStart"/>
+      <w:r>
+        <w:t>npm</w:t>
+      </w:r>
+      <w:proofErr w:type="spellEnd"/>
+      <w:r>
+        <w:t xml:space="preserve"> install  --save-dev cross-env</w:t>
+      </w:r>
+      <w:r>
+        <w:t xml:space="preserve"> )=&gt; because the NODE_ENV scrips we write might not be working in the windows there </w:t>
+      </w:r>
+      <w:proofErr w:type="spellStart"/>
+      <w:r>
+        <w:t>fore</w:t>
+      </w:r>
+      <w:proofErr w:type="spellEnd"/>
+      <w:r>
+        <w:t xml:space="preserve"> install </w:t>
+      </w:r>
+      <w:proofErr w:type="spellStart"/>
+      <w:r>
+        <w:t>npm</w:t>
+      </w:r>
+      <w:proofErr w:type="spellEnd"/>
+      <w:r>
+        <w:t xml:space="preserve"> install –save-dev </w:t>
+      </w:r>
+      <w:proofErr w:type="spellStart"/>
+      <w:r>
+        <w:t>cross_env</w:t>
+      </w:r>
+      <w:proofErr w:type="spellEnd"/>
+      <w:r>
+        <w:t xml:space="preserve"> and make sure to change it in the scrips. Also make sure that installed cross-env is not installed in the dev dependency. Run the command </w:t>
+      </w:r>
+      <w:proofErr w:type="spellStart"/>
+      <w:r>
+        <w:t>npm</w:t>
+      </w:r>
+      <w:proofErr w:type="spellEnd"/>
+      <w:r>
+        <w:t xml:space="preserve"> I cross-env -P </w:t>
+      </w:r>
+      <w:r>
+        <w:t xml:space="preserve">and move it to dev </w:t>
+      </w:r>
+      <w:proofErr w:type="spellStart"/>
+      <w:r>
+        <w:t>dependency.the</w:t>
+      </w:r>
+      <w:proofErr w:type="spellEnd"/>
+      <w:r>
+        <w:t xml:space="preserve"> database configuration file is in the .config files of utils . change the MONGO_URI format into the ternary operation .</w:t>
       </w:r>
       <w:r>
         <w:rPr>
@@ -251,7 +360,27 @@
           <w:sz w:val="21"/>
           <w:szCs w:val="21"/>
         </w:rPr>
-        <w:t xml:space="preserve">  process.env.NODE_ENV === </w:t>
+        <w:t xml:space="preserve">  </w:t>
+      </w:r>
+      <w:proofErr w:type="spellStart"/>
+      <w:r>
+        <w:rPr>
+          <w:rFonts w:ascii="Consolas" w:eastAsia="Times New Roman" w:hAnsi="Consolas" w:cs="Times New Roman"/>
+          <w:color w:val="D4D4D4"/>
+          <w:sz w:val="21"/>
+          <w:szCs w:val="21"/>
+        </w:rPr>
+        <w:t>process.env.NODE_ENV</w:t>
+      </w:r>
+      <w:proofErr w:type="spellEnd"/>
+      <w:r>
+        <w:rPr>
+          <w:rFonts w:ascii="Consolas" w:eastAsia="Times New Roman" w:hAnsi="Consolas" w:cs="Times New Roman"/>
+          <w:color w:val="D4D4D4"/>
+          <w:sz w:val="21"/>
+          <w:szCs w:val="21"/>
+        </w:rPr>
+        <w:t xml:space="preserve"> === </w:t>
       </w:r>
       <w:r>
         <w:rPr>
@@ -281,8 +410,19 @@
           <w:sz w:val="21"/>
           <w:szCs w:val="21"/>
         </w:rPr>
-        <w:t>    ? process.env.TEST_MONGODB_URI</w:t>
-      </w:r>
+        <w:t xml:space="preserve">    ? </w:t>
+      </w:r>
+      <w:proofErr w:type="spellStart"/>
+      <w:r>
+        <w:rPr>
+          <w:rFonts w:ascii="Consolas" w:eastAsia="Times New Roman" w:hAnsi="Consolas" w:cs="Times New Roman"/>
+          <w:color w:val="D4D4D4"/>
+          <w:sz w:val="21"/>
+          <w:szCs w:val="21"/>
+        </w:rPr>
+        <w:t>process.env.TEST_MONGODB_URI</w:t>
+      </w:r>
+      <w:proofErr w:type="spellEnd"/>
     </w:p>
     <w:p>
       <w:pPr>
@@ -302,7 +442,27 @@
           <w:sz w:val="21"/>
           <w:szCs w:val="21"/>
         </w:rPr>
-        <w:t>    : process.env.MONGODB_URI;</w:t>
+        <w:t xml:space="preserve">    : </w:t>
+      </w:r>
+      <w:proofErr w:type="spellStart"/>
+      <w:r>
+        <w:rPr>
+          <w:rFonts w:ascii="Consolas" w:eastAsia="Times New Roman" w:hAnsi="Consolas" w:cs="Times New Roman"/>
+          <w:color w:val="D4D4D4"/>
+          <w:sz w:val="21"/>
+          <w:szCs w:val="21"/>
+        </w:rPr>
+        <w:t>process.env.MONGODB_URI</w:t>
+      </w:r>
+      <w:proofErr w:type="spellEnd"/>
+      <w:r>
+        <w:rPr>
+          <w:rFonts w:ascii="Consolas" w:eastAsia="Times New Roman" w:hAnsi="Consolas" w:cs="Times New Roman"/>
+          <w:color w:val="D4D4D4"/>
+          <w:sz w:val="21"/>
+          <w:szCs w:val="21"/>
+        </w:rPr>
+        <w:t>;</w:t>
       </w:r>
     </w:p>
     <w:p>
@@ -311,24 +471,90 @@
       </w:r>
     </w:p>
     <w:p>
-      <w:r>
-        <w:t>npm install --save-dev supertest</w:t>
-      </w:r>
-      <w:r>
-        <w:t xml:space="preserve"> . Insatllation of the super test to make sure that we can run all the test cases even without running the npm run dev .</w:t>
-      </w:r>
-      <w:r>
-        <w:t>. after that add anpther test case condition in the test file and make the test to get run and passed .</w:t>
-      </w:r>
-    </w:p>
-    <w:p>
-      <w:r>
-        <w:t>made the datas with initialBlog list and added the datas .added few more test cases and made it passed.</w:t>
-      </w:r>
-    </w:p>
-    <w:p>
-      <w:r>
-        <w:t>Added the sync property in the blogrouter.post and get instead of the promises.</w:t>
+      <w:proofErr w:type="spellStart"/>
+      <w:r>
+        <w:t>npm</w:t>
+      </w:r>
+      <w:proofErr w:type="spellEnd"/>
+      <w:r>
+        <w:t xml:space="preserve"> install --save-dev </w:t>
+      </w:r>
+      <w:proofErr w:type="spellStart"/>
+      <w:r>
+        <w:t>supertest</w:t>
+      </w:r>
+      <w:proofErr w:type="spellEnd"/>
+      <w:r>
+        <w:t xml:space="preserve"> . </w:t>
+      </w:r>
+      <w:proofErr w:type="spellStart"/>
+      <w:r>
+        <w:t>Insatllation</w:t>
+      </w:r>
+      <w:proofErr w:type="spellEnd"/>
+      <w:r>
+        <w:t xml:space="preserve"> of the super test to make sure that we can run all the test cases even without running the </w:t>
+      </w:r>
+      <w:proofErr w:type="spellStart"/>
+      <w:r>
+        <w:t>npm</w:t>
+      </w:r>
+      <w:proofErr w:type="spellEnd"/>
+      <w:r>
+        <w:t xml:space="preserve"> run dev .</w:t>
+      </w:r>
+      <w:r>
+        <w:t xml:space="preserve">. after that add </w:t>
+      </w:r>
+      <w:proofErr w:type="spellStart"/>
+      <w:r>
+        <w:t>anpther</w:t>
+      </w:r>
+      <w:proofErr w:type="spellEnd"/>
+      <w:r>
+        <w:t xml:space="preserve"> test case condition in the test file and make the test to get run and passed .</w:t>
+      </w:r>
+    </w:p>
+    <w:p>
+      <w:r>
+        <w:t xml:space="preserve">made the </w:t>
+      </w:r>
+      <w:proofErr w:type="spellStart"/>
+      <w:r>
+        <w:t>datas</w:t>
+      </w:r>
+      <w:proofErr w:type="spellEnd"/>
+      <w:r>
+        <w:t xml:space="preserve"> with </w:t>
+      </w:r>
+      <w:proofErr w:type="spellStart"/>
+      <w:r>
+        <w:t>initialBlog</w:t>
+      </w:r>
+      <w:proofErr w:type="spellEnd"/>
+      <w:r>
+        <w:t xml:space="preserve"> list and added the </w:t>
+      </w:r>
+      <w:proofErr w:type="spellStart"/>
+      <w:r>
+        <w:t>datas</w:t>
+      </w:r>
+      <w:proofErr w:type="spellEnd"/>
+      <w:r>
+        <w:t xml:space="preserve"> .added few more test cases and made it passed.</w:t>
+      </w:r>
+    </w:p>
+    <w:p>
+      <w:r>
+        <w:t xml:space="preserve">Added the sync property in the </w:t>
+      </w:r>
+      <w:proofErr w:type="spellStart"/>
+      <w:r>
+        <w:t>blogrouter.post</w:t>
+      </w:r>
+      <w:proofErr w:type="spellEnd"/>
+      <w:r>
+        <w:t xml:space="preserve"> and get instead of the promises.</w:t>
       </w:r>
       <w:r>
         <w:t xml:space="preserve"> After .then function added the await function</w:t>
@@ -340,8 +566,29 @@
     <w:p/>
     <w:p>
       <w:r>
-        <w:t>Installation of jsonwebtoken : npm install jsonwebtoken</w:t>
-      </w:r>
+        <w:t xml:space="preserve">Installation of </w:t>
+      </w:r>
+      <w:proofErr w:type="spellStart"/>
+      <w:r>
+        <w:t>jsonwebtoken</w:t>
+      </w:r>
+      <w:proofErr w:type="spellEnd"/>
+      <w:r>
+        <w:t xml:space="preserve"> : </w:t>
+      </w:r>
+      <w:proofErr w:type="spellStart"/>
+      <w:r>
+        <w:t>npm</w:t>
+      </w:r>
+      <w:proofErr w:type="spellEnd"/>
+      <w:r>
+        <w:t xml:space="preserve"> install </w:t>
+      </w:r>
+      <w:proofErr w:type="spellStart"/>
+      <w:r>
+        <w:t>jsonwebtoken</w:t>
+      </w:r>
+      <w:proofErr w:type="spellEnd"/>
       <w:r>
         <w:t>. Make a file name login.js in the controller</w:t>
       </w:r>
@@ -351,23 +598,202 @@
     <w:p>
       <w:r>
         <w:lastRenderedPageBreak/>
-        <w:t>Make a file named user.js and copy the code from the study materials.</w:t>
-      </w:r>
-      <w:r>
-        <w:t>hashing is the one way where data can be encrypted but it’s a one way . datas that has been encrypted cannot be decrypted back.</w:t>
-      </w:r>
-    </w:p>
-    <w:p>
-      <w:r>
-        <w:t>In the blog.js set the reference of the user for setting the scema .</w:t>
-      </w:r>
-    </w:p>
-    <w:p>
-      <w:r>
-        <w:t>Then install the bycrypt to create one way hash. Npm install bycrypt is the command . make a file name users.js in the controller and import it in the app.js file.</w:t>
+        <w:t xml:space="preserve">Make a file named user.js and copy the code from the study </w:t>
+      </w:r>
+      <w:proofErr w:type="spellStart"/>
+      <w:r>
+        <w:t>materials.</w:t>
+      </w:r>
+      <w:r>
+        <w:t>hashing</w:t>
+      </w:r>
+      <w:proofErr w:type="spellEnd"/>
+      <w:r>
+        <w:t xml:space="preserve"> is the one way where data can be encrypted but it’s a one way . </w:t>
+      </w:r>
+      <w:proofErr w:type="spellStart"/>
+      <w:r>
+        <w:t>datas</w:t>
+      </w:r>
+      <w:proofErr w:type="spellEnd"/>
+      <w:r>
+        <w:t xml:space="preserve"> that has been encrypted cannot be decrypted back.</w:t>
+      </w:r>
+    </w:p>
+    <w:p>
+      <w:r>
+        <w:t xml:space="preserve">In the blog.js set the reference of the user for setting the </w:t>
+      </w:r>
+      <w:proofErr w:type="spellStart"/>
+      <w:r>
+        <w:t>scema</w:t>
+      </w:r>
+      <w:proofErr w:type="spellEnd"/>
+      <w:r>
+        <w:t xml:space="preserve"> .</w:t>
+      </w:r>
+    </w:p>
+    <w:p>
+      <w:r>
+        <w:t xml:space="preserve">Then install the </w:t>
+      </w:r>
+      <w:proofErr w:type="spellStart"/>
+      <w:r>
+        <w:t>bycrypt</w:t>
+      </w:r>
+      <w:proofErr w:type="spellEnd"/>
+      <w:r>
+        <w:t xml:space="preserve"> to create one way hash. </w:t>
+      </w:r>
+      <w:proofErr w:type="spellStart"/>
+      <w:r>
+        <w:t>Npm</w:t>
+      </w:r>
+      <w:proofErr w:type="spellEnd"/>
+      <w:r>
+        <w:t xml:space="preserve"> install </w:t>
+      </w:r>
+      <w:proofErr w:type="spellStart"/>
+      <w:r>
+        <w:t>bycrypt</w:t>
+      </w:r>
+      <w:proofErr w:type="spellEnd"/>
+      <w:r>
+        <w:t xml:space="preserve"> is the command . make a file name users.js in the controller and import it in the app.js file.</w:t>
       </w:r>
       <w:r>
         <w:t xml:space="preserve"> Copy the code of users.js from the study materials and export it .</w:t>
+      </w:r>
+    </w:p>
+    <w:p/>
+    <w:p/>
+    <w:p/>
+    <w:p/>
+    <w:p/>
+    <w:p/>
+    <w:p>
+      <w:r>
+        <w:t xml:space="preserve">.env file ma </w:t>
+      </w:r>
+      <w:proofErr w:type="spellStart"/>
+      <w:r>
+        <w:t>hamile</w:t>
+      </w:r>
+      <w:proofErr w:type="spellEnd"/>
+      <w:r>
+        <w:t xml:space="preserve"> </w:t>
+      </w:r>
+      <w:proofErr w:type="spellStart"/>
+      <w:r>
+        <w:t>mangodb</w:t>
+      </w:r>
+      <w:proofErr w:type="spellEnd"/>
+      <w:r>
+        <w:t xml:space="preserve"> </w:t>
+      </w:r>
+      <w:proofErr w:type="spellStart"/>
+      <w:r>
+        <w:t>url</w:t>
+      </w:r>
+      <w:proofErr w:type="spellEnd"/>
+      <w:r>
+        <w:t xml:space="preserve"> set </w:t>
+      </w:r>
+      <w:proofErr w:type="spellStart"/>
+      <w:r>
+        <w:t>garcha</w:t>
+      </w:r>
+      <w:proofErr w:type="spellEnd"/>
+      <w:r>
+        <w:t xml:space="preserve"> . we also set the port and secret key . </w:t>
+      </w:r>
+      <w:proofErr w:type="spellStart"/>
+      <w:r>
+        <w:t>tes</w:t>
+      </w:r>
+      <w:proofErr w:type="spellEnd"/>
+      <w:r>
+        <w:t xml:space="preserve"> </w:t>
+      </w:r>
+      <w:proofErr w:type="spellStart"/>
+      <w:r>
+        <w:t>pachi</w:t>
+      </w:r>
+      <w:proofErr w:type="spellEnd"/>
+      <w:r>
+        <w:t xml:space="preserve"> </w:t>
+      </w:r>
+      <w:proofErr w:type="spellStart"/>
+      <w:r>
+        <w:t>tesko</w:t>
+      </w:r>
+      <w:proofErr w:type="spellEnd"/>
+      <w:r>
+        <w:t xml:space="preserve"> </w:t>
+      </w:r>
+      <w:proofErr w:type="spellStart"/>
+      <w:r>
+        <w:t>connnections</w:t>
+      </w:r>
+      <w:proofErr w:type="spellEnd"/>
+      <w:r>
+        <w:t xml:space="preserve"> ko </w:t>
+      </w:r>
+      <w:proofErr w:type="spellStart"/>
+      <w:r>
+        <w:t>laghi</w:t>
+      </w:r>
+      <w:proofErr w:type="spellEnd"/>
+      <w:r>
+        <w:t xml:space="preserve"> .config file ma object </w:t>
+      </w:r>
+      <w:proofErr w:type="spellStart"/>
+      <w:r>
+        <w:t>banayera</w:t>
+      </w:r>
+      <w:proofErr w:type="spellEnd"/>
+      <w:r>
+        <w:t xml:space="preserve"> </w:t>
+      </w:r>
+      <w:proofErr w:type="spellStart"/>
+      <w:r>
+        <w:t>trakhya</w:t>
+      </w:r>
+      <w:proofErr w:type="spellEnd"/>
+      <w:r>
+        <w:t xml:space="preserve"> cha where we have exported .ani </w:t>
+      </w:r>
+      <w:proofErr w:type="spellStart"/>
+      <w:r>
+        <w:t>mmodel</w:t>
+      </w:r>
+      <w:proofErr w:type="spellEnd"/>
+      <w:r>
+        <w:t xml:space="preserve"> .</w:t>
+      </w:r>
+      <w:proofErr w:type="spellStart"/>
+      <w:r>
+        <w:t>js</w:t>
+      </w:r>
+      <w:proofErr w:type="spellEnd"/>
+      <w:r>
+        <w:t xml:space="preserve"> ma </w:t>
+      </w:r>
+      <w:proofErr w:type="spellStart"/>
+      <w:r>
+        <w:t>lagera</w:t>
+      </w:r>
+      <w:proofErr w:type="spellEnd"/>
+      <w:r>
+        <w:t xml:space="preserve"> import </w:t>
+      </w:r>
+      <w:proofErr w:type="spellStart"/>
+      <w:r>
+        <w:t>gareko</w:t>
+      </w:r>
+      <w:proofErr w:type="spellEnd"/>
+      <w:r>
+        <w:t xml:space="preserve"> cha . </w:t>
       </w:r>
     </w:p>
     <w:sectPr>

</xml_diff>